<commit_message>
Marriage edit and end
</commit_message>
<xml_diff>
--- a/documents/buy_sale/patterns/statement_vendor_marriage.docx
+++ b/documents/buy_sale/patterns/statement_vendor_marriage.docx
@@ -17,13 +17,7 @@
         <w:jc w:val="right"/>
       </w:pPr>
       <w:r>
-        <w:t xml:space="preserve">к </w:t>
-      </w:r>
-      <w:r>
-        <w:t>договору</w:t>
-      </w:r>
-      <w:r>
-        <w:t xml:space="preserve"> купли-продажи</w:t>
+        <w:t>к договору купли-продажи</w:t>
       </w:r>
     </w:p>
     <w:p>
@@ -50,13 +44,68 @@
         <w:rPr>
           <w:lang w:val="en-US"/>
         </w:rPr>
+        <w:t xml:space="preserve"> ${</w:t>
+      </w:r>
+      <w:proofErr w:type="spellStart"/>
+      <w:r>
+        <w:rPr>
+          <w:lang w:val="en-US"/>
+        </w:rPr>
+        <w:t>date_of_contract</w:t>
+      </w:r>
+      <w:proofErr w:type="spellEnd"/>
+      <w:r>
+        <w:rPr>
+          <w:lang w:val="en-US"/>
+        </w:rPr>
+        <w:t>}</w:t>
+      </w:r>
+    </w:p>
+    <w:p>
+      <w:pPr>
+        <w:pStyle w:val="ConsPlusNormal"/>
+        <w:jc w:val="right"/>
+        <w:rPr>
+          <w:lang w:val="en-US"/>
+        </w:rPr>
+      </w:pPr>
+    </w:p>
+    <w:p>
+      <w:pPr>
+        <w:pStyle w:val="ConsPlusNormal"/>
+        <w:jc w:val="right"/>
+        <w:rPr>
+          <w:lang w:val="en-US"/>
+        </w:rPr>
+      </w:pPr>
+      <w:r>
+        <w:t>Кому</w:t>
+      </w:r>
+      <w:r>
+        <w:rPr>
+          <w:lang w:val="en-US"/>
+        </w:rPr>
         <w:t xml:space="preserve"> </w:t>
       </w:r>
       <w:r>
         <w:rPr>
           <w:lang w:val="en-US"/>
         </w:rPr>
-        <w:t>${date_of_contract}</w:t>
+        <w:t>${</w:t>
+      </w:r>
+      <w:proofErr w:type="spellStart"/>
+      <w:r>
+        <w:rPr>
+          <w:lang w:val="en-US"/>
+        </w:rPr>
+        <w:t>buyer_name</w:t>
+      </w:r>
+      <w:proofErr w:type="spellEnd"/>
+      <w:r>
+        <w:rPr>
+          <w:lang w:val="en-US"/>
+        </w:rPr>
+        <w:t>}</w:t>
       </w:r>
     </w:p>
     <w:p>
@@ -67,6 +116,41 @@
           <w:lang w:val="en-US"/>
         </w:rPr>
       </w:pPr>
+      <w:r>
+        <w:t>От</w:t>
+      </w:r>
+      <w:r>
+        <w:rPr>
+          <w:lang w:val="en-US"/>
+        </w:rPr>
+        <w:t xml:space="preserve"> </w:t>
+      </w:r>
+      <w:r>
+        <w:rPr>
+          <w:lang w:val="en-US"/>
+        </w:rPr>
+        <w:t>$</w:t>
+      </w:r>
+      <w:r>
+        <w:rPr>
+          <w:lang w:val="en-US"/>
+        </w:rPr>
+        <w:t>{</w:t>
+      </w:r>
+      <w:proofErr w:type="spellStart"/>
+      <w:r>
+        <w:rPr>
+          <w:lang w:val="en-US"/>
+        </w:rPr>
+        <w:t>vendor_fio</w:t>
+      </w:r>
+      <w:proofErr w:type="spellEnd"/>
+      <w:r>
+        <w:rPr>
+          <w:lang w:val="en-US"/>
+        </w:rPr>
+        <w:t>}</w:t>
+      </w:r>
     </w:p>
     <w:p>
       <w:pPr>
@@ -77,7 +161,7 @@
         </w:rPr>
       </w:pPr>
       <w:r>
-        <w:t>Кому</w:t>
+        <w:t>Дата</w:t>
       </w:r>
       <w:r>
         <w:rPr>
@@ -86,10 +170,33 @@
         <w:t xml:space="preserve"> </w:t>
       </w:r>
       <w:r>
-        <w:rPr>
-          <w:lang w:val="en-US"/>
-        </w:rPr>
-        <w:t>${buyer_fio}</w:t>
+        <w:t>рождения</w:t>
+      </w:r>
+      <w:r>
+        <w:rPr>
+          <w:lang w:val="en-US"/>
+        </w:rPr>
+        <w:t xml:space="preserve"> </w:t>
+      </w:r>
+      <w:r>
+        <w:rPr>
+          <w:lang w:val="en-US"/>
+        </w:rPr>
+        <w:t>${</w:t>
+      </w:r>
+      <w:proofErr w:type="spellStart"/>
+      <w:r>
+        <w:rPr>
+          <w:lang w:val="en-US"/>
+        </w:rPr>
+        <w:t>vendor_birthday</w:t>
+      </w:r>
+      <w:proofErr w:type="spellEnd"/>
+      <w:r>
+        <w:rPr>
+          <w:lang w:val="en-US"/>
+        </w:rPr>
+        <w:t>}</w:t>
       </w:r>
     </w:p>
     <w:p>
@@ -101,7 +208,7 @@
         </w:rPr>
       </w:pPr>
       <w:r>
-        <w:t>От</w:t>
+        <w:t>Паспорт</w:t>
       </w:r>
       <w:r>
         <w:rPr>
@@ -110,16 +217,162 @@
         <w:t xml:space="preserve"> </w:t>
       </w:r>
       <w:r>
-        <w:rPr>
-          <w:lang w:val="en-US"/>
-        </w:rPr>
-        <w:t>$</w:t>
-      </w:r>
-      <w:r>
-        <w:rPr>
-          <w:lang w:val="en-US"/>
-        </w:rPr>
-        <w:t>{</w:t>
+        <w:t>серия</w:t>
+      </w:r>
+      <w:r>
+        <w:rPr>
+          <w:lang w:val="en-US"/>
+        </w:rPr>
+        <w:t xml:space="preserve"> </w:t>
+      </w:r>
+      <w:r>
+        <w:rPr>
+          <w:lang w:val="en-US"/>
+        </w:rPr>
+        <w:t>${</w:t>
+      </w:r>
+      <w:proofErr w:type="spellStart"/>
+      <w:r>
+        <w:rPr>
+          <w:lang w:val="en-US"/>
+        </w:rPr>
+        <w:t>vendor_passport_serial</w:t>
+      </w:r>
+      <w:proofErr w:type="spellEnd"/>
+      <w:r>
+        <w:rPr>
+          <w:lang w:val="en-US"/>
+        </w:rPr>
+        <w:t xml:space="preserve">} </w:t>
+      </w:r>
+      <w:r>
+        <w:rPr>
+          <w:lang w:val="en-US"/>
+        </w:rPr>
+        <w:t xml:space="preserve">N </w:t>
+      </w:r>
+      <w:r>
+        <w:rPr>
+          <w:lang w:val="en-US"/>
+        </w:rPr>
+        <w:t>${</w:t>
+      </w:r>
+      <w:proofErr w:type="spellStart"/>
+      <w:r>
+        <w:rPr>
+          <w:lang w:val="en-US"/>
+        </w:rPr>
+        <w:t>vendor_passport_number</w:t>
+      </w:r>
+      <w:proofErr w:type="spellEnd"/>
+      <w:r>
+        <w:rPr>
+          <w:lang w:val="en-US"/>
+        </w:rPr>
+        <w:t>}</w:t>
+      </w:r>
+      <w:r>
+        <w:rPr>
+          <w:lang w:val="en-US"/>
+        </w:rPr>
+        <w:t>,</w:t>
+      </w:r>
+    </w:p>
+    <w:p>
+      <w:pPr>
+        <w:pStyle w:val="ConsPlusNormal"/>
+        <w:jc w:val="right"/>
+        <w:rPr>
+          <w:lang w:val="en-US"/>
+        </w:rPr>
+      </w:pPr>
+      <w:r>
+        <w:t>выдан</w:t>
+      </w:r>
+      <w:r>
+        <w:rPr>
+          <w:lang w:val="en-US"/>
+        </w:rPr>
+        <w:t xml:space="preserve"> ${</w:t>
+      </w:r>
+      <w:proofErr w:type="spellStart"/>
+      <w:r>
+        <w:rPr>
+          <w:lang w:val="en-US"/>
+        </w:rPr>
+        <w:t>vendor_passport_bywho</w:t>
+      </w:r>
+      <w:proofErr w:type="spellEnd"/>
+      <w:r>
+        <w:rPr>
+          <w:lang w:val="en-US"/>
+        </w:rPr>
+        <w:t>}</w:t>
+      </w:r>
+      <w:r>
+        <w:rPr>
+          <w:lang w:val="en-US"/>
+        </w:rPr>
+        <w:t>,</w:t>
+      </w:r>
+    </w:p>
+    <w:p>
+      <w:pPr>
+        <w:pStyle w:val="ConsPlusNormal"/>
+        <w:jc w:val="right"/>
+        <w:rPr>
+          <w:lang w:val="en-US"/>
+        </w:rPr>
+      </w:pPr>
+      <w:r>
+        <w:t>дата</w:t>
+      </w:r>
+      <w:r>
+        <w:rPr>
+          <w:lang w:val="en-US"/>
+        </w:rPr>
+        <w:t xml:space="preserve"> </w:t>
+      </w:r>
+      <w:r>
+        <w:t>выдачи</w:t>
+      </w:r>
+      <w:r>
+        <w:rPr>
+          <w:lang w:val="en-US"/>
+        </w:rPr>
+        <w:t xml:space="preserve"> </w:t>
+      </w:r>
+      <w:r>
+        <w:rPr>
+          <w:lang w:val="en-US"/>
+        </w:rPr>
+        <w:t>${</w:t>
+      </w:r>
+      <w:proofErr w:type="spellStart"/>
+      <w:r>
+        <w:rPr>
+          <w:lang w:val="en-US"/>
+        </w:rPr>
+        <w:t>vendor_passport_date</w:t>
+      </w:r>
+      <w:proofErr w:type="spellEnd"/>
+      <w:r>
+        <w:rPr>
+          <w:lang w:val="en-US"/>
+        </w:rPr>
+        <w:t>}</w:t>
+      </w:r>
+    </w:p>
+    <w:p>
+      <w:pPr>
+        <w:pStyle w:val="ConsPlusNormal"/>
+        <w:jc w:val="right"/>
+      </w:pPr>
+      <w:r>
+        <w:t xml:space="preserve">Место жительства </w:t>
+      </w:r>
+      <w:r>
+        <w:t>${</w:t>
       </w:r>
       <w:r>
         <w:rPr>
@@ -128,293 +381,16 @@
         <w:t>vendor</w:t>
       </w:r>
       <w:r>
-        <w:rPr>
-          <w:lang w:val="en-US"/>
-        </w:rPr>
-        <w:t>_</w:t>
-      </w:r>
-      <w:r>
-        <w:rPr>
-          <w:lang w:val="en-US"/>
-        </w:rPr>
-        <w:t>fio</w:t>
-      </w:r>
-      <w:r>
-        <w:rPr>
-          <w:lang w:val="en-US"/>
-        </w:rPr>
-        <w:t>}</w:t>
-      </w:r>
-    </w:p>
-    <w:p>
-      <w:pPr>
-        <w:pStyle w:val="ConsPlusNormal"/>
-        <w:jc w:val="right"/>
-        <w:rPr>
-          <w:lang w:val="en-US"/>
-        </w:rPr>
-      </w:pPr>
-      <w:r>
-        <w:t>Дата</w:t>
-      </w:r>
-      <w:r>
-        <w:rPr>
-          <w:lang w:val="en-US"/>
-        </w:rPr>
-        <w:t xml:space="preserve"> </w:t>
-      </w:r>
-      <w:r>
-        <w:t>рождения</w:t>
-      </w:r>
-      <w:r>
-        <w:rPr>
-          <w:lang w:val="en-US"/>
-        </w:rPr>
-        <w:t xml:space="preserve"> </w:t>
-      </w:r>
-      <w:r>
-        <w:rPr>
-          <w:lang w:val="en-US"/>
-        </w:rPr>
-        <w:t>${</w:t>
-      </w:r>
-      <w:r>
-        <w:rPr>
-          <w:lang w:val="en-US"/>
-        </w:rPr>
-        <w:t>vendor</w:t>
-      </w:r>
-      <w:r>
-        <w:rPr>
-          <w:lang w:val="en-US"/>
-        </w:rPr>
-        <w:t>_</w:t>
-      </w:r>
-      <w:r>
-        <w:rPr>
-          <w:lang w:val="en-US"/>
-        </w:rPr>
-        <w:t>birthday</w:t>
-      </w:r>
-      <w:r>
-        <w:rPr>
-          <w:lang w:val="en-US"/>
-        </w:rPr>
-        <w:t>}</w:t>
-      </w:r>
-    </w:p>
-    <w:p>
-      <w:pPr>
-        <w:pStyle w:val="ConsPlusNormal"/>
-        <w:jc w:val="right"/>
-        <w:rPr>
-          <w:lang w:val="en-US"/>
-        </w:rPr>
-      </w:pPr>
-      <w:r>
-        <w:t>Паспорт</w:t>
-      </w:r>
-      <w:r>
-        <w:rPr>
-          <w:lang w:val="en-US"/>
-        </w:rPr>
-        <w:t xml:space="preserve"> </w:t>
-      </w:r>
-      <w:r>
-        <w:t>серия</w:t>
-      </w:r>
-      <w:r>
-        <w:rPr>
-          <w:lang w:val="en-US"/>
-        </w:rPr>
-        <w:t xml:space="preserve"> </w:t>
-      </w:r>
-      <w:r>
-        <w:rPr>
-          <w:lang w:val="en-US"/>
-        </w:rPr>
-        <w:t>${</w:t>
-      </w:r>
-      <w:r>
-        <w:rPr>
-          <w:lang w:val="en-US"/>
-        </w:rPr>
-        <w:t>vendor</w:t>
-      </w:r>
-      <w:r>
-        <w:rPr>
-          <w:lang w:val="en-US"/>
-        </w:rPr>
-        <w:t>_</w:t>
-      </w:r>
-      <w:r>
-        <w:rPr>
-          <w:lang w:val="en-US"/>
-        </w:rPr>
-        <w:t>serial</w:t>
-      </w:r>
-      <w:r>
-        <w:rPr>
-          <w:lang w:val="en-US"/>
-        </w:rPr>
-        <w:t xml:space="preserve">} </w:t>
-      </w:r>
-      <w:r>
-        <w:rPr>
-          <w:lang w:val="en-US"/>
-        </w:rPr>
-        <w:t>N</w:t>
-      </w:r>
-      <w:r>
-        <w:rPr>
-          <w:lang w:val="en-US"/>
-        </w:rPr>
-        <w:t xml:space="preserve"> </w:t>
-      </w:r>
-      <w:r>
-        <w:rPr>
-          <w:lang w:val="en-US"/>
-        </w:rPr>
-        <w:t>${</w:t>
-      </w:r>
-      <w:r>
-        <w:rPr>
-          <w:lang w:val="en-US"/>
-        </w:rPr>
-        <w:t>vendor</w:t>
-      </w:r>
-      <w:r>
-        <w:rPr>
-          <w:lang w:val="en-US"/>
-        </w:rPr>
-        <w:t>_</w:t>
-      </w:r>
-      <w:r>
-        <w:rPr>
-          <w:lang w:val="en-US"/>
-        </w:rPr>
-        <w:t>numbers</w:t>
-      </w:r>
-      <w:r>
-        <w:rPr>
-          <w:lang w:val="en-US"/>
-        </w:rPr>
-        <w:t>}</w:t>
-      </w:r>
-      <w:r>
-        <w:rPr>
-          <w:lang w:val="en-US"/>
-        </w:rPr>
-        <w:t>,</w:t>
-      </w:r>
-    </w:p>
-    <w:p>
-      <w:pPr>
-        <w:pStyle w:val="ConsPlusNormal"/>
-        <w:jc w:val="right"/>
-        <w:rPr>
-          <w:lang w:val="en-US"/>
-        </w:rPr>
-      </w:pPr>
-      <w:r>
-        <w:t>выдан</w:t>
-      </w:r>
-      <w:r>
-        <w:rPr>
-          <w:lang w:val="en-US"/>
-        </w:rPr>
-        <w:t xml:space="preserve"> ${vendor</w:t>
-      </w:r>
-      <w:r>
-        <w:rPr>
-          <w:lang w:val="en-US"/>
-        </w:rPr>
-        <w:t>_</w:t>
-      </w:r>
-      <w:r>
-        <w:rPr>
-          <w:lang w:val="en-US"/>
-        </w:rPr>
-        <w:t>passport</w:t>
-      </w:r>
-      <w:r>
-        <w:rPr>
-          <w:lang w:val="en-US"/>
-        </w:rPr>
-        <w:t>_</w:t>
-      </w:r>
-      <w:r>
-        <w:rPr>
-          <w:lang w:val="en-US"/>
-        </w:rPr>
-        <w:t>bywho}</w:t>
-      </w:r>
-      <w:r>
-        <w:rPr>
-          <w:lang w:val="en-US"/>
-        </w:rPr>
-        <w:t>,</w:t>
-      </w:r>
-    </w:p>
-    <w:p>
-      <w:pPr>
-        <w:pStyle w:val="ConsPlusNormal"/>
-        <w:jc w:val="right"/>
-        <w:rPr>
-          <w:lang w:val="en-US"/>
-        </w:rPr>
-      </w:pPr>
-      <w:r>
-        <w:t>дата</w:t>
-      </w:r>
-      <w:r>
-        <w:rPr>
-          <w:lang w:val="en-US"/>
-        </w:rPr>
-        <w:t xml:space="preserve"> </w:t>
-      </w:r>
-      <w:r>
-        <w:t>выдачи</w:t>
-      </w:r>
-      <w:r>
-        <w:rPr>
-          <w:lang w:val="en-US"/>
-        </w:rPr>
-        <w:t xml:space="preserve"> </w:t>
-      </w:r>
-      <w:r>
-        <w:rPr>
-          <w:lang w:val="en-US"/>
-        </w:rPr>
-        <w:t>${vendor_passport_date}</w:t>
-      </w:r>
-    </w:p>
-    <w:p>
-      <w:pPr>
-        <w:pStyle w:val="ConsPlusNormal"/>
-        <w:jc w:val="right"/>
-      </w:pPr>
-      <w:r>
-        <w:t xml:space="preserve">Место жительства </w:t>
-      </w:r>
-      <w:r>
-        <w:t>${</w:t>
-      </w:r>
-      <w:r>
-        <w:rPr>
-          <w:lang w:val="en-US"/>
-        </w:rPr>
-        <w:t>vendor</w:t>
-      </w:r>
-      <w:r>
-        <w:t>_</w:t>
-      </w:r>
+        <w:t>_</w:t>
+      </w:r>
+      <w:proofErr w:type="spellStart"/>
       <w:r>
         <w:rPr>
           <w:lang w:val="en-US"/>
         </w:rPr>
         <w:t>adress</w:t>
       </w:r>
+      <w:proofErr w:type="spellEnd"/>
       <w:r>
         <w:t>}</w:t>
       </w:r>
@@ -542,7 +518,21 @@
               <w:rPr>
                 <w:lang w:val="en-US"/>
               </w:rPr>
-              <w:t>${date_of_contract}</w:t>
+              <w:t>${</w:t>
+            </w:r>
+            <w:proofErr w:type="spellStart"/>
+            <w:r>
+              <w:rPr>
+                <w:lang w:val="en-US"/>
+              </w:rPr>
+              <w:t>date_of_contract</w:t>
+            </w:r>
+            <w:proofErr w:type="spellEnd"/>
+            <w:r>
+              <w:rPr>
+                <w:lang w:val="en-US"/>
+              </w:rPr>
+              <w:t>}</w:t>
             </w:r>
           </w:p>
         </w:tc>
@@ -576,12 +566,14 @@
       <w:r>
         <w:t>_</w:t>
       </w:r>
+      <w:proofErr w:type="spellStart"/>
       <w:r>
         <w:rPr>
           <w:lang w:val="en-US"/>
         </w:rPr>
         <w:t>fio</w:t>
       </w:r>
+      <w:proofErr w:type="spellEnd"/>
       <w:r>
         <w:t>}</w:t>
       </w:r>
@@ -612,12 +604,25 @@
       <w:r>
         <w:t>${</w:t>
       </w:r>
+      <w:proofErr w:type="spellStart"/>
       <w:r>
         <w:rPr>
           <w:lang w:val="en-US"/>
         </w:rPr>
         <w:t>reg</w:t>
       </w:r>
+      <w:proofErr w:type="spellEnd"/>
+      <w:r>
+        <w:t>_</w:t>
+      </w:r>
+      <w:proofErr w:type="spellStart"/>
+      <w:r>
+        <w:rPr>
+          <w:lang w:val="en-US"/>
+        </w:rPr>
+        <w:t>gov</w:t>
+      </w:r>
+      <w:proofErr w:type="spellEnd"/>
       <w:r>
         <w:t>_</w:t>
       </w:r>
@@ -724,17 +729,16 @@
         <w:t xml:space="preserve">(далее - транспортное средство), паспорт транспортного средства серия </w:t>
       </w:r>
       <w:r>
-        <w:t>${</w:t>
-      </w:r>
-      <w:r>
-        <w:t>s</w:t>
-      </w:r>
+        <w:t>${s</w:t>
+      </w:r>
+      <w:proofErr w:type="spellStart"/>
       <w:r>
         <w:rPr>
           <w:lang w:val="en-US"/>
         </w:rPr>
         <w:t>erial</w:t>
       </w:r>
+      <w:proofErr w:type="spellEnd"/>
       <w:r>
         <w:t>_</w:t>
       </w:r>
@@ -751,127 +755,298 @@
         <w:t>, N</w:t>
       </w:r>
       <w:r>
+        <w:t xml:space="preserve"> ${</w:t>
+      </w:r>
+      <w:r>
+        <w:rPr>
+          <w:lang w:val="en-US"/>
+        </w:rPr>
+        <w:t>number</w:t>
+      </w:r>
+      <w:r>
+        <w:t>_</w:t>
+      </w:r>
+      <w:r>
+        <w:rPr>
+          <w:lang w:val="en-US"/>
+        </w:rPr>
+        <w:t>of</w:t>
+      </w:r>
+      <w:r>
+        <w:t>_</w:t>
+      </w:r>
+      <w:r>
+        <w:rPr>
+          <w:lang w:val="en-US"/>
+        </w:rPr>
+        <w:t>serial</w:t>
+      </w:r>
+      <w:r>
+        <w:t>_</w:t>
+      </w:r>
+      <w:r>
+        <w:rPr>
+          <w:lang w:val="en-US"/>
+        </w:rPr>
+        <w:t>car</w:t>
+      </w:r>
+      <w:r>
+        <w:t>}</w:t>
+      </w:r>
+      <w:r>
+        <w:t xml:space="preserve">, выдан </w:t>
+      </w:r>
+      <w:r>
+        <w:t>${</w:t>
+      </w:r>
+      <w:proofErr w:type="spellStart"/>
+      <w:r>
+        <w:rPr>
+          <w:lang w:val="en-US"/>
+        </w:rPr>
+        <w:t>bywho</w:t>
+      </w:r>
+      <w:proofErr w:type="spellEnd"/>
+      <w:r>
+        <w:t>_</w:t>
+      </w:r>
+      <w:r>
+        <w:rPr>
+          <w:lang w:val="en-US"/>
+        </w:rPr>
+        <w:t>serial</w:t>
+      </w:r>
+      <w:r>
+        <w:t>_</w:t>
+      </w:r>
+      <w:r>
+        <w:rPr>
+          <w:lang w:val="en-US"/>
+        </w:rPr>
+        <w:t>car</w:t>
+      </w:r>
+      <w:r>
+        <w:t>}</w:t>
+      </w:r>
+      <w:r>
+        <w:t xml:space="preserve">, дата выдачи </w:t>
+      </w:r>
+      <w:r>
+        <w:t>${</w:t>
+      </w:r>
+      <w:r>
+        <w:rPr>
+          <w:lang w:val="en-US"/>
+        </w:rPr>
+        <w:t>date</w:t>
+      </w:r>
+      <w:r>
+        <w:t>_</w:t>
+      </w:r>
+      <w:r>
+        <w:rPr>
+          <w:lang w:val="en-US"/>
+        </w:rPr>
+        <w:t>of</w:t>
+      </w:r>
+      <w:r>
+        <w:t>_</w:t>
+      </w:r>
+      <w:r>
+        <w:rPr>
+          <w:lang w:val="en-US"/>
+        </w:rPr>
+        <w:t>serial</w:t>
+      </w:r>
+      <w:r>
+        <w:t>_</w:t>
+      </w:r>
+      <w:r>
+        <w:rPr>
+          <w:lang w:val="en-US"/>
+        </w:rPr>
+        <w:t>car</w:t>
+      </w:r>
+      <w:r>
+        <w:t>}</w:t>
+      </w:r>
+      <w:r>
+        <w:t xml:space="preserve">, принадлежит на праве общей совместной собственности мне и супругу(е) </w:t>
+      </w:r>
+      <w:r>
+        <w:t>${</w:t>
+      </w:r>
+      <w:r>
+        <w:rPr>
+          <w:lang w:val="en-US"/>
+        </w:rPr>
+        <w:t>spouse</w:t>
+      </w:r>
+      <w:r>
+        <w:t>_</w:t>
+      </w:r>
+      <w:proofErr w:type="spellStart"/>
+      <w:r>
+        <w:rPr>
+          <w:lang w:val="en-US"/>
+        </w:rPr>
+        <w:t>fio</w:t>
+      </w:r>
+      <w:proofErr w:type="spellEnd"/>
+      <w:r>
+        <w:t>}</w:t>
+      </w:r>
+      <w:r>
+        <w:t>(паспорт серия</w:t>
+      </w:r>
+      <w:r>
+        <w:t xml:space="preserve"> ${</w:t>
+      </w:r>
+      <w:r>
+        <w:rPr>
+          <w:lang w:val="en-US"/>
+        </w:rPr>
+        <w:t>spouse</w:t>
+      </w:r>
+      <w:r>
+        <w:t>_</w:t>
+      </w:r>
+      <w:r>
+        <w:rPr>
+          <w:lang w:val="en-US"/>
+        </w:rPr>
+        <w:t>pass</w:t>
+      </w:r>
+      <w:r>
+        <w:t>_</w:t>
+      </w:r>
+      <w:r>
+        <w:rPr>
+          <w:lang w:val="en-US"/>
+        </w:rPr>
+        <w:t>serial</w:t>
+      </w:r>
+      <w:r>
+        <w:t>}</w:t>
+      </w:r>
+      <w:r>
+        <w:t xml:space="preserve">, N </w:t>
+      </w:r>
+      <w:r>
+        <w:t>${</w:t>
+      </w:r>
+      <w:r>
+        <w:rPr>
+          <w:lang w:val="en-US"/>
+        </w:rPr>
+        <w:t>spouse</w:t>
+      </w:r>
+      <w:r>
+        <w:t>_</w:t>
+      </w:r>
+      <w:r>
+        <w:rPr>
+          <w:lang w:val="en-US"/>
+        </w:rPr>
+        <w:t>pass</w:t>
+      </w:r>
+      <w:r>
+        <w:t>_</w:t>
+      </w:r>
+      <w:r>
+        <w:rPr>
+          <w:lang w:val="en-US"/>
+        </w:rPr>
+        <w:t>number</w:t>
+      </w:r>
+      <w:r>
+        <w:t>}</w:t>
+      </w:r>
+      <w:r>
+        <w:t xml:space="preserve">, выдан </w:t>
+      </w:r>
+      <w:r>
+        <w:t>${</w:t>
+      </w:r>
+      <w:r>
+        <w:rPr>
+          <w:lang w:val="en-US"/>
+        </w:rPr>
+        <w:t>spouse</w:t>
+      </w:r>
+      <w:r>
+        <w:t>_</w:t>
+      </w:r>
+      <w:r>
+        <w:rPr>
+          <w:lang w:val="en-US"/>
+        </w:rPr>
+        <w:t>pass</w:t>
+      </w:r>
+      <w:r>
+        <w:t>_</w:t>
+      </w:r>
+      <w:proofErr w:type="spellStart"/>
+      <w:r>
+        <w:rPr>
+          <w:lang w:val="en-US"/>
+        </w:rPr>
+        <w:t>bywho</w:t>
+      </w:r>
+      <w:proofErr w:type="spellEnd"/>
+      <w:r>
+        <w:t>}</w:t>
+      </w:r>
+      <w:r>
+        <w:t>, дата выдачи</w:t>
+      </w:r>
+      <w:r>
+        <w:t xml:space="preserve"> ${</w:t>
+      </w:r>
+      <w:r>
+        <w:rPr>
+          <w:lang w:val="en-US"/>
+        </w:rPr>
+        <w:t>spouse</w:t>
+      </w:r>
+      <w:r>
+        <w:t>_</w:t>
+      </w:r>
+      <w:r>
+        <w:rPr>
+          <w:lang w:val="en-US"/>
+        </w:rPr>
+        <w:t>pass</w:t>
+      </w:r>
+      <w:r>
+        <w:t>_</w:t>
+      </w:r>
+      <w:r>
+        <w:rPr>
+          <w:lang w:val="en-US"/>
+        </w:rPr>
+        <w:t>date</w:t>
+      </w:r>
+      <w:r>
+        <w:t>}</w:t>
+      </w:r>
+      <w:r>
+        <w:t>,</w:t>
+      </w:r>
+      <w:r>
         <w:t xml:space="preserve"> </w:t>
       </w:r>
       <w:r>
-        <w:t>${</w:t>
-      </w:r>
-      <w:r>
-        <w:rPr>
-          <w:lang w:val="en-US"/>
-        </w:rPr>
-        <w:t>number</w:t>
-      </w:r>
-      <w:r>
-        <w:t>_</w:t>
-      </w:r>
-      <w:r>
-        <w:rPr>
-          <w:lang w:val="en-US"/>
-        </w:rPr>
-        <w:t>of</w:t>
-      </w:r>
-      <w:r>
-        <w:t>_</w:t>
-      </w:r>
-      <w:r>
-        <w:rPr>
-          <w:lang w:val="en-US"/>
-        </w:rPr>
-        <w:t>serial</w:t>
-      </w:r>
-      <w:r>
-        <w:t>_</w:t>
-      </w:r>
-      <w:r>
-        <w:rPr>
-          <w:lang w:val="en-US"/>
-        </w:rPr>
-        <w:t>car</w:t>
-      </w:r>
-      <w:r>
-        <w:t>}</w:t>
-      </w:r>
-      <w:r>
-        <w:t xml:space="preserve">, выдан </w:t>
-      </w:r>
-      <w:r>
-        <w:t>${</w:t>
-      </w:r>
-      <w:r>
-        <w:rPr>
-          <w:lang w:val="en-US"/>
-        </w:rPr>
-        <w:t>bywho</w:t>
-      </w:r>
-      <w:r>
-        <w:t>_</w:t>
-      </w:r>
-      <w:r>
-        <w:rPr>
-          <w:lang w:val="en-US"/>
-        </w:rPr>
-        <w:t>serial</w:t>
-      </w:r>
-      <w:r>
-        <w:t>_</w:t>
-      </w:r>
-      <w:r>
-        <w:rPr>
-          <w:lang w:val="en-US"/>
-        </w:rPr>
-        <w:t>car</w:t>
-      </w:r>
-      <w:r>
-        <w:t>}</w:t>
-      </w:r>
-      <w:r>
-        <w:t xml:space="preserve">, дата выдачи </w:t>
-      </w:r>
-      <w:r>
-        <w:t>${</w:t>
-      </w:r>
-      <w:r>
-        <w:rPr>
-          <w:lang w:val="en-US"/>
-        </w:rPr>
-        <w:t>date</w:t>
-      </w:r>
-      <w:r>
-        <w:t>_</w:t>
-      </w:r>
-      <w:r>
-        <w:rPr>
-          <w:lang w:val="en-US"/>
-        </w:rPr>
-        <w:t>of</w:t>
-      </w:r>
-      <w:r>
-        <w:t>_</w:t>
-      </w:r>
-      <w:r>
-        <w:rPr>
-          <w:lang w:val="en-US"/>
-        </w:rPr>
-        <w:t>serial</w:t>
-      </w:r>
-      <w:r>
-        <w:t>_</w:t>
-      </w:r>
-      <w:r>
-        <w:rPr>
-          <w:lang w:val="en-US"/>
-        </w:rPr>
-        <w:t>car</w:t>
-      </w:r>
-      <w:r>
-        <w:t>}</w:t>
-      </w:r>
-      <w:r>
-        <w:t xml:space="preserve">, принадлежит на праве общей совместной собственности мне и супругу(е) </w:t>
-      </w:r>
-      <w:r>
-        <w:t>${</w:t>
+        <w:t>место</w:t>
+      </w:r>
+      <w:r>
+        <w:t xml:space="preserve"> </w:t>
+      </w:r>
+      <w:r>
+        <w:t>жительства</w:t>
+      </w:r>
+      <w:r>
+        <w:t xml:space="preserve"> ${</w:t>
       </w:r>
       <w:r>
         <w:rPr>
@@ -882,186 +1057,14 @@
       <w:r>
         <w:t>_</w:t>
       </w:r>
-      <w:r>
-        <w:rPr>
-          <w:lang w:val="en-US"/>
-        </w:rPr>
-        <w:t>fio</w:t>
-      </w:r>
-      <w:r>
-        <w:t>}</w:t>
-      </w:r>
-      <w:r>
-        <w:t>(паспорт серия</w:t>
-      </w:r>
-      <w:r>
-        <w:t xml:space="preserve"> </w:t>
-      </w:r>
-      <w:r>
-        <w:t>${</w:t>
-      </w:r>
-      <w:r>
-        <w:rPr>
-          <w:lang w:val="en-US"/>
-        </w:rPr>
-        <w:t>spouse</w:t>
-      </w:r>
-      <w:r>
-        <w:t>_</w:t>
-      </w:r>
-      <w:r>
-        <w:rPr>
-          <w:lang w:val="en-US"/>
-        </w:rPr>
-        <w:t>pass</w:t>
-      </w:r>
-      <w:r>
-        <w:t>_</w:t>
-      </w:r>
-      <w:r>
-        <w:rPr>
-          <w:lang w:val="en-US"/>
-        </w:rPr>
-        <w:t>serial</w:t>
-      </w:r>
-      <w:r>
-        <w:t>}</w:t>
-      </w:r>
-      <w:r>
-        <w:t xml:space="preserve">, N </w:t>
-      </w:r>
-      <w:r>
-        <w:t>${</w:t>
-      </w:r>
-      <w:r>
-        <w:rPr>
-          <w:lang w:val="en-US"/>
-        </w:rPr>
-        <w:t>spouse</w:t>
-      </w:r>
-      <w:r>
-        <w:t>_</w:t>
-      </w:r>
-      <w:r>
-        <w:rPr>
-          <w:lang w:val="en-US"/>
-        </w:rPr>
-        <w:t>pass</w:t>
-      </w:r>
-      <w:r>
-        <w:t>_</w:t>
-      </w:r>
-      <w:r>
-        <w:rPr>
-          <w:lang w:val="en-US"/>
-        </w:rPr>
-        <w:t>number</w:t>
-      </w:r>
-      <w:r>
-        <w:t>}</w:t>
-      </w:r>
-      <w:r>
-        <w:t xml:space="preserve">, выдан </w:t>
-      </w:r>
-      <w:r>
-        <w:t>${</w:t>
-      </w:r>
-      <w:r>
-        <w:rPr>
-          <w:lang w:val="en-US"/>
-        </w:rPr>
-        <w:t>spouse</w:t>
-      </w:r>
-      <w:r>
-        <w:t>_</w:t>
-      </w:r>
-      <w:r>
-        <w:rPr>
-          <w:lang w:val="en-US"/>
-        </w:rPr>
-        <w:t>pass</w:t>
-      </w:r>
-      <w:r>
-        <w:t>_</w:t>
-      </w:r>
-      <w:r>
-        <w:rPr>
-          <w:lang w:val="en-US"/>
-        </w:rPr>
-        <w:t>bywho</w:t>
-      </w:r>
-      <w:r>
-        <w:t>}</w:t>
-      </w:r>
-      <w:r>
-        <w:t>, дата выдачи</w:t>
-      </w:r>
-      <w:r>
-        <w:t xml:space="preserve"> </w:t>
-      </w:r>
-      <w:r>
-        <w:t>${</w:t>
-      </w:r>
-      <w:r>
-        <w:rPr>
-          <w:lang w:val="en-US"/>
-        </w:rPr>
-        <w:t>spouse</w:t>
-      </w:r>
-      <w:r>
-        <w:t>_</w:t>
-      </w:r>
-      <w:r>
-        <w:rPr>
-          <w:lang w:val="en-US"/>
-        </w:rPr>
-        <w:t>pass</w:t>
-      </w:r>
-      <w:r>
-        <w:t>_</w:t>
-      </w:r>
-      <w:r>
-        <w:rPr>
-          <w:lang w:val="en-US"/>
-        </w:rPr>
-        <w:t>date</w:t>
-      </w:r>
-      <w:r>
-        <w:t>}</w:t>
-      </w:r>
-      <w:r>
-        <w:t>,</w:t>
-      </w:r>
-      <w:r>
-        <w:t xml:space="preserve"> </w:t>
-      </w:r>
-      <w:r>
-        <w:t>место</w:t>
-      </w:r>
-      <w:r>
-        <w:t xml:space="preserve"> </w:t>
-      </w:r>
-      <w:r>
-        <w:t>жительства</w:t>
-      </w:r>
-      <w:r>
-        <w:t xml:space="preserve"> ${</w:t>
-      </w:r>
-      <w:r>
-        <w:rPr>
-          <w:lang w:val="en-US"/>
-        </w:rPr>
-        <w:t>spouse</w:t>
-      </w:r>
-      <w:r>
-        <w:t>_</w:t>
-      </w:r>
+      <w:proofErr w:type="spellStart"/>
       <w:r>
         <w:rPr>
           <w:lang w:val="en-US"/>
         </w:rPr>
         <w:t>adress</w:t>
       </w:r>
+      <w:proofErr w:type="spellEnd"/>
       <w:r>
         <w:t>}</w:t>
       </w:r>
@@ -1076,7 +1079,12 @@
         <w:jc w:val="both"/>
       </w:pPr>
       <w:r>
-        <w:t xml:space="preserve">Факт заключения брака подтверждается свидетельством о заключении брака серия </w:t>
+        <w:t>Факт заключения брака подтве</w:t>
+      </w:r>
+      <w:bookmarkStart w:id="0" w:name="_GoBack"/>
+      <w:bookmarkEnd w:id="0"/>
+      <w:r>
+        <w:t xml:space="preserve">рждается свидетельством о заключении брака серия </w:t>
       </w:r>
       <w:r>
         <w:t>${</w:t>
@@ -1090,12 +1098,14 @@
       <w:r>
         <w:t>_</w:t>
       </w:r>
+      <w:proofErr w:type="spellStart"/>
       <w:r>
         <w:rPr>
           <w:lang w:val="en-US"/>
         </w:rPr>
         <w:t>svid</w:t>
       </w:r>
+      <w:proofErr w:type="spellEnd"/>
       <w:r>
         <w:t>_</w:t>
       </w:r>
@@ -1123,12 +1133,14 @@
       <w:r>
         <w:t>_</w:t>
       </w:r>
+      <w:proofErr w:type="spellStart"/>
       <w:r>
         <w:rPr>
           <w:lang w:val="en-US"/>
         </w:rPr>
         <w:t>svid</w:t>
       </w:r>
+      <w:proofErr w:type="spellEnd"/>
       <w:r>
         <w:t>_</w:t>
       </w:r>
@@ -1156,32 +1168,30 @@
       <w:r>
         <w:t>_</w:t>
       </w:r>
+      <w:proofErr w:type="spellStart"/>
       <w:r>
         <w:rPr>
           <w:lang w:val="en-US"/>
         </w:rPr>
         <w:t>svid</w:t>
       </w:r>
-      <w:r>
-        <w:t>_</w:t>
-      </w:r>
+      <w:proofErr w:type="spellEnd"/>
+      <w:r>
+        <w:t>_</w:t>
+      </w:r>
+      <w:proofErr w:type="spellStart"/>
       <w:r>
         <w:rPr>
           <w:lang w:val="en-US"/>
         </w:rPr>
         <w:t>bywho</w:t>
       </w:r>
-      <w:r>
-        <w:t>}</w:t>
-      </w:r>
-      <w:r>
-        <w:rPr>
-          <w:highlight w:val="yellow"/>
-        </w:rPr>
-        <w:t>,</w:t>
-      </w:r>
-      <w:r>
-        <w:t xml:space="preserve"> дата выдачи </w:t>
+      <w:proofErr w:type="spellEnd"/>
+      <w:r>
+        <w:t>}</w:t>
+      </w:r>
+      <w:r>
+        <w:t xml:space="preserve">, дата выдачи </w:t>
       </w:r>
       <w:r>
         <w:t>${</w:t>
@@ -1195,12 +1205,14 @@
       <w:r>
         <w:t>_</w:t>
       </w:r>
+      <w:proofErr w:type="spellStart"/>
       <w:r>
         <w:rPr>
           <w:lang w:val="en-US"/>
         </w:rPr>
         <w:t>svid</w:t>
       </w:r>
+      <w:proofErr w:type="spellEnd"/>
       <w:r>
         <w:t>_</w:t>
       </w:r>
@@ -1224,13 +1236,7 @@
         <w:jc w:val="both"/>
       </w:pPr>
       <w:r>
-        <w:t xml:space="preserve">Положения </w:t>
-      </w:r>
-      <w:r>
-        <w:t>ст. 35</w:t>
-      </w:r>
-      <w:r>
-        <w:t xml:space="preserve"> Семейного кодекса РФ о возможности распоряжения общим имуществом по обоюдному согласию супругов мне известны.</w:t>
+        <w:t>Положения ст. 35 Семейного кодекса РФ о возможности распоряжения общим имуществом по обоюдному согласию супругов мне известны.</w:t>
       </w:r>
     </w:p>
     <w:p>
@@ -1240,13 +1246,7 @@
         <w:jc w:val="both"/>
       </w:pPr>
       <w:r>
-        <w:t xml:space="preserve">Заявляю, что супруг(а) не возражает против отчуждения транспортного средства путем заключения </w:t>
-      </w:r>
-      <w:r>
-        <w:t>договора</w:t>
-      </w:r>
-      <w:r>
-        <w:t xml:space="preserve"> купли-продажи с</w:t>
+        <w:t>Заявляю, что супруг(а) не возражает против отчуждения транспортного средства путем заключения договора купли-продажи с</w:t>
       </w:r>
       <w:r>
         <w:rPr>
@@ -1266,12 +1266,14 @@
       <w:r>
         <w:t>_</w:t>
       </w:r>
+      <w:proofErr w:type="spellStart"/>
       <w:r>
         <w:rPr>
           <w:lang w:val="en-US"/>
         </w:rPr>
         <w:t>fio</w:t>
       </w:r>
+      <w:proofErr w:type="spellEnd"/>
       <w:r>
         <w:t>}</w:t>
       </w:r>
@@ -1282,10 +1284,7 @@
         <w:t>,</w:t>
       </w:r>
       <w:r>
-        <w:t xml:space="preserve"> </w:t>
-      </w:r>
-      <w:r>
-        <w:t xml:space="preserve">по цене </w:t>
+        <w:t xml:space="preserve"> по цене </w:t>
       </w:r>
       <w:r>
         <w:t>${</w:t>
@@ -1308,22 +1307,19 @@
       <w:r>
         <w:t>_</w:t>
       </w:r>
-      <w:bookmarkStart w:id="0" w:name="_GoBack"/>
-      <w:bookmarkEnd w:id="0"/>
+      <w:proofErr w:type="spellStart"/>
       <w:r>
         <w:rPr>
           <w:lang w:val="en-US"/>
         </w:rPr>
         <w:t>str</w:t>
       </w:r>
-      <w:r>
-        <w:t>}</w:t>
-      </w:r>
-      <w:r>
-        <w:t>) руб</w:t>
-      </w:r>
-      <w:r>
-        <w:t>.</w:t>
+      <w:proofErr w:type="spellEnd"/>
+      <w:r>
+        <w:t>}</w:t>
+      </w:r>
+      <w:r>
+        <w:t>) руб.</w:t>
       </w:r>
     </w:p>
     <w:p>
@@ -1353,10 +1349,7 @@
         <w:t>1. Копия свидетельства о заключении брака серия</w:t>
       </w:r>
       <w:r>
-        <w:t xml:space="preserve"> </w:t>
-      </w:r>
-      <w:r>
-        <w:t>${</w:t>
+        <w:t xml:space="preserve"> ${</w:t>
       </w:r>
       <w:r>
         <w:rPr>
@@ -1367,12 +1360,14 @@
       <w:r>
         <w:t>_</w:t>
       </w:r>
+      <w:proofErr w:type="spellStart"/>
       <w:r>
         <w:rPr>
           <w:lang w:val="en-US"/>
         </w:rPr>
         <w:t>svid</w:t>
       </w:r>
+      <w:proofErr w:type="spellEnd"/>
       <w:r>
         <w:t>_</w:t>
       </w:r>
@@ -1400,12 +1395,14 @@
       <w:r>
         <w:t>_</w:t>
       </w:r>
+      <w:proofErr w:type="spellStart"/>
       <w:r>
         <w:rPr>
           <w:lang w:val="en-US"/>
         </w:rPr>
         <w:t>svid</w:t>
       </w:r>
+      <w:proofErr w:type="spellEnd"/>
       <w:r>
         <w:t>_</w:t>
       </w:r>
@@ -1433,26 +1430,27 @@
       <w:r>
         <w:t>_</w:t>
       </w:r>
+      <w:proofErr w:type="spellStart"/>
       <w:r>
         <w:rPr>
           <w:lang w:val="en-US"/>
         </w:rPr>
         <w:t>svid</w:t>
       </w:r>
-      <w:r>
-        <w:t>_</w:t>
-      </w:r>
+      <w:proofErr w:type="spellEnd"/>
+      <w:r>
+        <w:t>_</w:t>
+      </w:r>
+      <w:proofErr w:type="spellStart"/>
       <w:r>
         <w:rPr>
           <w:lang w:val="en-US"/>
         </w:rPr>
         <w:t>bywho</w:t>
       </w:r>
-      <w:r>
-        <w:t>}</w:t>
-      </w:r>
-      <w:r>
-        <w:t xml:space="preserve">, </w:t>
+      <w:proofErr w:type="spellEnd"/>
+      <w:r>
+        <w:t xml:space="preserve">}, </w:t>
       </w:r>
       <w:r>
         <w:t xml:space="preserve">дата выдачи </w:t>
@@ -1469,12 +1467,14 @@
       <w:r>
         <w:t>_</w:t>
       </w:r>
+      <w:proofErr w:type="spellStart"/>
       <w:r>
         <w:rPr>
           <w:lang w:val="en-US"/>
         </w:rPr>
         <w:t>svid</w:t>
       </w:r>
+      <w:proofErr w:type="spellEnd"/>
       <w:r>
         <w:t>_</w:t>
       </w:r>
@@ -1560,14 +1560,24 @@
               <w:t>/</w:t>
             </w:r>
             <w:r>
-              <w:rPr>
-                <w:highlight w:val="yellow"/>
-              </w:rPr>
-              <w:t>${vendor_fio}</w:t>
+              <w:t>${</w:t>
+            </w:r>
+            <w:proofErr w:type="spellStart"/>
+            <w:r>
+              <w:t>vendor_</w:t>
+            </w:r>
+            <w:proofErr w:type="gramStart"/>
+            <w:r>
+              <w:t>fio</w:t>
+            </w:r>
+            <w:proofErr w:type="spellEnd"/>
+            <w:r>
+              <w:t>}</w:t>
             </w:r>
             <w:r>
               <w:t>/</w:t>
             </w:r>
+            <w:proofErr w:type="gramEnd"/>
           </w:p>
         </w:tc>
       </w:tr>
@@ -1655,11 +1665,33 @@
               <w:rPr>
                 <w:lang w:val="en-US"/>
               </w:rPr>
-              <w:t>${spouse_fio}</w:t>
+              <w:t>${</w:t>
+            </w:r>
+            <w:proofErr w:type="spellStart"/>
+            <w:r>
+              <w:rPr>
+                <w:lang w:val="en-US"/>
+              </w:rPr>
+              <w:t>spouse_</w:t>
+            </w:r>
+            <w:proofErr w:type="gramStart"/>
+            <w:r>
+              <w:rPr>
+                <w:lang w:val="en-US"/>
+              </w:rPr>
+              <w:t>fio</w:t>
+            </w:r>
+            <w:proofErr w:type="spellEnd"/>
+            <w:r>
+              <w:rPr>
+                <w:lang w:val="en-US"/>
+              </w:rPr>
+              <w:t>}</w:t>
             </w:r>
             <w:r>
               <w:t>/</w:t>
             </w:r>
+            <w:proofErr w:type="gramEnd"/>
           </w:p>
         </w:tc>
       </w:tr>

</xml_diff>

<commit_message>
reciept of money refractor
</commit_message>
<xml_diff>
--- a/documents/buy_sale/patterns/statement_vendor_marriage.docx
+++ b/documents/buy_sale/patterns/statement_vendor_marriage.docx
@@ -113,7 +113,19 @@
         <w:rPr>
           <w:lang w:val="en-US"/>
         </w:rPr>
-        <w:t>{vendor_fio}</w:t>
+        <w:t>{</w:t>
+      </w:r>
+      <w:r>
+        <w:rPr>
+          <w:lang w:val="en-US"/>
+        </w:rPr>
+        <w:t>vendor_name</w:t>
+      </w:r>
+      <w:r>
+        <w:rPr>
+          <w:lang w:val="en-US"/>
+        </w:rPr>
+        <w:t>}</w:t>
       </w:r>
     </w:p>
     <w:p>
@@ -1342,13 +1354,8 @@
         <w:t>},</w:t>
       </w:r>
       <w:r>
-        <w:rPr>
-          <w:lang w:val="en-US"/>
-        </w:rPr>
         <w:t xml:space="preserve"> </w:t>
       </w:r>
-      <w:bookmarkStart w:id="0" w:name="_GoBack"/>
-      <w:bookmarkEnd w:id="0"/>
       <w:r>
         <w:t xml:space="preserve"> </w:t>
       </w:r>
@@ -1464,6 +1471,12 @@
               <w:rPr>
                 <w:lang w:val="en-US"/>
               </w:rPr>
+              <w:t>short</w:t>
+            </w:r>
+            <w:r>
+              <w:rPr>
+                <w:lang w:val="en-US"/>
+              </w:rPr>
               <w:t>name</w:t>
             </w:r>
             <w:r>
@@ -1561,6 +1574,14 @@
               </w:rPr>
               <w:t>${spouse_</w:t>
             </w:r>
+            <w:r>
+              <w:rPr>
+                <w:lang w:val="en-US"/>
+              </w:rPr>
+              <w:t>short</w:t>
+            </w:r>
+            <w:bookmarkStart w:id="0" w:name="_GoBack"/>
+            <w:bookmarkEnd w:id="0"/>
             <w:r>
               <w:rPr>
                 <w:lang w:val="en-US"/>

</xml_diff>